<commit_message>
ensayando pruebas con git en word
</commit_message>
<xml_diff>
--- a/Plantilla_informe.docx
+++ b/Plantilla_informe.docx
@@ -1,6 +1,6 @@
 
 <file path=word/document.xml><?xml version="1.0" encoding="utf-8"?>
-<w:document xmlns:wpc="http://schemas.microsoft.com/office/word/2010/wordprocessingCanvas" xmlns:cx="http://schemas.microsoft.com/office/drawing/2014/chartex" xmlns:cx1="http://schemas.microsoft.com/office/drawing/2015/9/8/chartex" xmlns:cx2="http://schemas.microsoft.com/office/drawing/2015/10/21/chartex" xmlns:cx3="http://schemas.microsoft.com/office/drawing/2016/5/9/chartex" xmlns:cx4="http://schemas.microsoft.com/office/drawing/2016/5/10/chartex" xmlns:cx5="http://schemas.microsoft.com/office/drawing/2016/5/11/chartex" xmlns:cx6="http://schemas.microsoft.com/office/drawing/2016/5/12/chartex" xmlns:cx7="http://schemas.microsoft.com/office/drawing/2016/5/13/chartex" xmlns:cx8="http://schemas.microsoft.com/office/drawing/2016/5/14/chartex" xmlns:mc="http://schemas.openxmlformats.org/markup-compatibility/2006" xmlns:aink="http://schemas.microsoft.com/office/drawing/2016/ink" xmlns:am3d="http://schemas.microsoft.com/office/drawing/2017/model3d" xmlns:o="urn:schemas-microsoft-com:office:office" xmlns:r="http://schemas.openxmlformats.org/officeDocument/2006/relationships" xmlns:m="http://schemas.openxmlformats.org/officeDocument/2006/math" xmlns:v="urn:schemas-microsoft-com:vml" xmlns:wp14="http://schemas.microsoft.com/office/word/2010/wordprocessingDrawing" xmlns:wp="http://schemas.openxmlformats.org/drawingml/2006/wordprocessingDrawing" xmlns:w10="urn:schemas-microsoft-com:office:word" xmlns:w="http://schemas.openxmlformats.org/wordprocessingml/2006/main" xmlns:w14="http://schemas.microsoft.com/office/word/2010/wordml" xmlns:w15="http://schemas.microsoft.com/office/word/2012/wordml" xmlns:w16cid="http://schemas.microsoft.com/office/word/2016/wordml/cid" xmlns:w16se="http://schemas.microsoft.com/office/word/2015/wordml/symex" xmlns:wpg="http://schemas.microsoft.com/office/word/2010/wordprocessingGroup" xmlns:wpi="http://schemas.microsoft.com/office/word/2010/wordprocessingInk" xmlns:wne="http://schemas.microsoft.com/office/word/2006/wordml" xmlns:wps="http://schemas.microsoft.com/office/word/2010/wordprocessingShape" mc:Ignorable="w14 w15 w16se w16cid wp14">
+<w:document xmlns:wpc="http://schemas.microsoft.com/office/word/2010/wordprocessingCanvas" xmlns:cx="http://schemas.microsoft.com/office/drawing/2014/chartex" xmlns:cx1="http://schemas.microsoft.com/office/drawing/2015/9/8/chartex" xmlns:cx2="http://schemas.microsoft.com/office/drawing/2015/10/21/chartex" xmlns:cx3="http://schemas.microsoft.com/office/drawing/2016/5/9/chartex" xmlns:cx4="http://schemas.microsoft.com/office/drawing/2016/5/10/chartex" xmlns:cx5="http://schemas.microsoft.com/office/drawing/2016/5/11/chartex" xmlns:cx6="http://schemas.microsoft.com/office/drawing/2016/5/12/chartex" xmlns:cx7="http://schemas.microsoft.com/office/drawing/2016/5/13/chartex" xmlns:cx8="http://schemas.microsoft.com/office/drawing/2016/5/14/chartex" xmlns:mc="http://schemas.openxmlformats.org/markup-compatibility/2006" xmlns:aink="http://schemas.microsoft.com/office/drawing/2016/ink" xmlns:am3d="http://schemas.microsoft.com/office/drawing/2017/model3d" xmlns:o="urn:schemas-microsoft-com:office:office" xmlns:r="http://schemas.openxmlformats.org/officeDocument/2006/relationships" xmlns:m="http://schemas.openxmlformats.org/officeDocument/2006/math" xmlns:v="urn:schemas-microsoft-com:vml" xmlns:wp14="http://schemas.microsoft.com/office/word/2010/wordprocessingDrawing" xmlns:wp="http://schemas.openxmlformats.org/drawingml/2006/wordprocessingDrawing" xmlns:w10="urn:schemas-microsoft-com:office:word" xmlns:w="http://schemas.openxmlformats.org/wordprocessingml/2006/main" xmlns:w14="http://schemas.microsoft.com/office/word/2010/wordml" xmlns:w15="http://schemas.microsoft.com/office/word/2012/wordml" xmlns:w16cex="http://schemas.microsoft.com/office/word/2018/wordml/cex" xmlns:w16cid="http://schemas.microsoft.com/office/word/2016/wordml/cid" xmlns:w16="http://schemas.microsoft.com/office/word/2018/wordml" xmlns:w16sdtdh="http://schemas.microsoft.com/office/word/2020/wordml/sdtdatahash" xmlns:w16se="http://schemas.microsoft.com/office/word/2015/wordml/symex" xmlns:wpg="http://schemas.microsoft.com/office/word/2010/wordprocessingGroup" xmlns:wpi="http://schemas.microsoft.com/office/word/2010/wordprocessingInk" xmlns:wne="http://schemas.microsoft.com/office/word/2006/wordml" xmlns:wps="http://schemas.microsoft.com/office/word/2010/wordprocessingShape" mc:Ignorable="w14 w15 w16se w16cid w16 w16cex w16sdtdh wp14">
   <w:body>
     <w:p>
       <w:pPr>
@@ -27,10 +27,18 @@
         <w:pStyle w:val="Autor"/>
       </w:pPr>
       <w:r>
-        <w:t xml:space="preserve">Nombre Apellido1 </w:t>
-      </w:r>
-      <w:r>
-        <w:t xml:space="preserve"> Nombre </w:t>
+        <w:t>Nombre Apellido</w:t>
+      </w:r>
+      <w:proofErr w:type="gramStart"/>
+      <w:r>
+        <w:t xml:space="preserve">1 </w:t>
+      </w:r>
+      <w:r>
+        <w:t xml:space="preserve"> Nombre</w:t>
+      </w:r>
+      <w:proofErr w:type="gramEnd"/>
+      <w:r>
+        <w:t xml:space="preserve"> </w:t>
       </w:r>
       <w:r>
         <w:t>Apellido2</w:t>
@@ -58,6 +66,9 @@
       </w:pPr>
       <w:r>
         <w:t>Correo 2</w:t>
+      </w:r>
+      <w:r>
+        <w:t xml:space="preserve"> </w:t>
       </w:r>
     </w:p>
     <w:p>
@@ -89,8 +100,21 @@
         <w:t xml:space="preserve"> 80</w:t>
       </w:r>
       <w:r>
-        <w:t xml:space="preserve"> -150 palabras. El tipo de letra es Times New Roman en cursiva y de tamaño 10 puntos que ya viene por defecto en las plantillas  adjuntas</w:t>
-      </w:r>
+        <w:t xml:space="preserve"> -150 palabras. El tipo de letra es Times New </w:t>
+      </w:r>
+      <w:proofErr w:type="spellStart"/>
+      <w:r>
+        <w:t>Roman</w:t>
+      </w:r>
+      <w:proofErr w:type="spellEnd"/>
+      <w:r>
+        <w:t xml:space="preserve"> en cursiva y de tamaño 10 puntos que ya viene por defecto en las </w:t>
+      </w:r>
+      <w:proofErr w:type="gramStart"/>
+      <w:r>
+        <w:t>plantillas  adjuntas</w:t>
+      </w:r>
+      <w:proofErr w:type="gramEnd"/>
       <w:r>
         <w:t>.</w:t>
       </w:r>
@@ -104,8 +128,21 @@
         <w:t>resumen debe</w:t>
       </w:r>
       <w:r>
-        <w:t xml:space="preserve"> tener una longitud de entre 100-150 palabras. El tipo de letra es Times New Roman en cursiva y de tamaño 10 puntos que ya viene por defecto en las plantillas  adjuntas</w:t>
-      </w:r>
+        <w:t xml:space="preserve"> tener una longitud de entre 100-150 palabras. El tipo de letra es Times New </w:t>
+      </w:r>
+      <w:proofErr w:type="spellStart"/>
+      <w:r>
+        <w:t>Roman</w:t>
+      </w:r>
+      <w:proofErr w:type="spellEnd"/>
+      <w:r>
+        <w:t xml:space="preserve"> en cursiva y de tamaño 10 puntos que ya viene por defecto en las </w:t>
+      </w:r>
+      <w:proofErr w:type="gramStart"/>
+      <w:r>
+        <w:t>plantillas  adjuntas</w:t>
+      </w:r>
+      <w:proofErr w:type="gramEnd"/>
       <w:r>
         <w:t xml:space="preserve"> </w:t>
       </w:r>
@@ -116,8 +153,21 @@
         <w:t>resumen debe</w:t>
       </w:r>
       <w:r>
-        <w:t xml:space="preserve"> tener una longitud de entre 100-150 palabras. El tipo de letra es Times New Roman en cursiva y de tamaño 10 puntos que ya viene por defecto en las plantillas  adjuntas</w:t>
-      </w:r>
+        <w:t xml:space="preserve"> tener una longitud de entre 100-150 palabras. El tipo de letra es Times New </w:t>
+      </w:r>
+      <w:proofErr w:type="spellStart"/>
+      <w:r>
+        <w:t>Roman</w:t>
+      </w:r>
+      <w:proofErr w:type="spellEnd"/>
+      <w:r>
+        <w:t xml:space="preserve"> en cursiva y de tamaño 10 puntos que ya viene por defecto en las </w:t>
+      </w:r>
+      <w:proofErr w:type="gramStart"/>
+      <w:r>
+        <w:t>plantillas  adjuntas</w:t>
+      </w:r>
+      <w:proofErr w:type="gramEnd"/>
     </w:p>
     <w:p>
       <w:pPr>
@@ -198,8 +248,6 @@
           <w:lang w:val="es-CO" w:eastAsia="es-CO"/>
         </w:rPr>
       </w:pPr>
-      <w:bookmarkStart w:id="0" w:name="_GoBack"/>
-      <w:bookmarkEnd w:id="0"/>
       <w:r>
         <w:rPr>
           <w:noProof/>
@@ -406,7 +454,21 @@
               <w:rPr>
                 <w:b/>
               </w:rPr>
-              <w:t>Tiempo 1  (s)</w:t>
+              <w:t xml:space="preserve">Tiempo </w:t>
+            </w:r>
+            <w:proofErr w:type="gramStart"/>
+            <w:r>
+              <w:rPr>
+                <w:b/>
+              </w:rPr>
+              <w:t>1  (</w:t>
+            </w:r>
+            <w:proofErr w:type="gramEnd"/>
+            <w:r>
+              <w:rPr>
+                <w:b/>
+              </w:rPr>
+              <w:t>s)</w:t>
             </w:r>
           </w:p>
         </w:tc>
@@ -448,7 +510,21 @@
               <w:rPr>
                 <w:b/>
               </w:rPr>
-              <w:t>Tiempo 3  (s)</w:t>
+              <w:t xml:space="preserve">Tiempo </w:t>
+            </w:r>
+            <w:proofErr w:type="gramStart"/>
+            <w:r>
+              <w:rPr>
+                <w:b/>
+              </w:rPr>
+              <w:t>3  (</w:t>
+            </w:r>
+            <w:proofErr w:type="gramEnd"/>
+            <w:r>
+              <w:rPr>
+                <w:b/>
+              </w:rPr>
+              <w:t>s)</w:t>
             </w:r>
           </w:p>
         </w:tc>
@@ -683,16 +759,60 @@
         <w:rPr>
           <w:i/>
         </w:rPr>
-        <w:t>IEEE Computer</w:t>
-      </w:r>
+        <w:t xml:space="preserve">IEEE </w:t>
+      </w:r>
+      <w:proofErr w:type="spellStart"/>
+      <w:r>
+        <w:rPr>
+          <w:i/>
+        </w:rPr>
+        <w:t>Computer</w:t>
+      </w:r>
+      <w:proofErr w:type="spellEnd"/>
       <w:r>
         <w:t xml:space="preserve"> o </w:t>
       </w:r>
+      <w:proofErr w:type="spellStart"/>
       <w:r>
         <w:rPr>
           <w:i/>
         </w:rPr>
-        <w:t>Communications of the ACM</w:t>
+        <w:t>Communications</w:t>
+      </w:r>
+      <w:proofErr w:type="spellEnd"/>
+      <w:r>
+        <w:rPr>
+          <w:i/>
+        </w:rPr>
+        <w:t xml:space="preserve"> </w:t>
+      </w:r>
+      <w:proofErr w:type="spellStart"/>
+      <w:r>
+        <w:rPr>
+          <w:i/>
+        </w:rPr>
+        <w:t>of</w:t>
+      </w:r>
+      <w:proofErr w:type="spellEnd"/>
+      <w:r>
+        <w:rPr>
+          <w:i/>
+        </w:rPr>
+        <w:t xml:space="preserve"> </w:t>
+      </w:r>
+      <w:proofErr w:type="spellStart"/>
+      <w:r>
+        <w:rPr>
+          <w:i/>
+        </w:rPr>
+        <w:t>the</w:t>
+      </w:r>
+      <w:proofErr w:type="spellEnd"/>
+      <w:r>
+        <w:rPr>
+          <w:i/>
+        </w:rPr>
+        <w:t xml:space="preserve"> ACM</w:t>
       </w:r>
       <w:r>
         <w:t xml:space="preserve"> para las referencias, es decir, una lista numerada, ordenada alfabéticamente por apellido del primer autor y referenciada en el texto por un número entre corchetes (ejem., “[1]”).</w:t>
@@ -712,11 +832,61 @@
       <w:r>
         <w:t xml:space="preserve">Finalmente, note que el título de esta sección no lleva numeración. </w:t>
       </w:r>
+      <w:proofErr w:type="spellStart"/>
       <w:r>
         <w:rPr>
           <w:lang w:val="en-US"/>
         </w:rPr>
-        <w:t xml:space="preserve">Considere el siguiente ejemplo: </w:t>
+        <w:t>Considere</w:t>
+      </w:r>
+      <w:proofErr w:type="spellEnd"/>
+      <w:r>
+        <w:rPr>
+          <w:lang w:val="en-US"/>
+        </w:rPr>
+        <w:t xml:space="preserve"> </w:t>
+      </w:r>
+      <w:proofErr w:type="spellStart"/>
+      <w:r>
+        <w:rPr>
+          <w:lang w:val="en-US"/>
+        </w:rPr>
+        <w:t>el</w:t>
+      </w:r>
+      <w:proofErr w:type="spellEnd"/>
+      <w:r>
+        <w:rPr>
+          <w:lang w:val="en-US"/>
+        </w:rPr>
+        <w:t xml:space="preserve"> </w:t>
+      </w:r>
+      <w:proofErr w:type="spellStart"/>
+      <w:r>
+        <w:rPr>
+          <w:lang w:val="en-US"/>
+        </w:rPr>
+        <w:t>siguiente</w:t>
+      </w:r>
+      <w:proofErr w:type="spellEnd"/>
+      <w:r>
+        <w:rPr>
+          <w:lang w:val="en-US"/>
+        </w:rPr>
+        <w:t xml:space="preserve"> </w:t>
+      </w:r>
+      <w:proofErr w:type="spellStart"/>
+      <w:r>
+        <w:rPr>
+          <w:lang w:val="en-US"/>
+        </w:rPr>
+        <w:t>ejemplo</w:t>
+      </w:r>
+      <w:proofErr w:type="spellEnd"/>
+      <w:r>
+        <w:rPr>
+          <w:lang w:val="en-US"/>
+        </w:rPr>
+        <w:t xml:space="preserve">: </w:t>
       </w:r>
     </w:p>
     <w:p>
@@ -811,20 +981,21 @@
           <w:lang w:val="en-GB"/>
         </w:rPr>
         <w:tab/>
-        <w:t xml:space="preserve">Pierson, M.M. and Pierson, B.L. Beginnings and Endings: Keys to Better Engineering </w:t>
-      </w:r>
-      <w:r>
-        <w:rPr>
-          <w:lang w:val="en-GB"/>
-        </w:rPr>
-        <w:t xml:space="preserve">Technical Writing. </w:t>
+        <w:t xml:space="preserve">Pierson, M.M. and Pierson, B.L. Beginnings and Endings: Keys to Better Engineering Technical Writing. </w:t>
       </w:r>
       <w:r>
         <w:rPr>
           <w:i/>
           <w:lang w:val="en-GB"/>
         </w:rPr>
-        <w:t>IEEE Trans. On Professional Communication</w:t>
+        <w:t xml:space="preserve">IEEE Trans. On Professional </w:t>
+      </w:r>
+      <w:r>
+        <w:rPr>
+          <w:i/>
+          <w:lang w:val="en-GB"/>
+        </w:rPr>
+        <w:t>Communication</w:t>
       </w:r>
       <w:r>
         <w:rPr>
@@ -861,7 +1032,21 @@
         <w:rPr>
           <w:lang w:val="en-GB"/>
         </w:rPr>
-        <w:t xml:space="preserve">. Fourth Edition, Boston: Allyn and Bacon. </w:t>
+        <w:t xml:space="preserve">. Fourth Edition, Boston: </w:t>
+      </w:r>
+      <w:proofErr w:type="spellStart"/>
+      <w:r>
+        <w:rPr>
+          <w:lang w:val="en-GB"/>
+        </w:rPr>
+        <w:t>Allyn</w:t>
+      </w:r>
+      <w:proofErr w:type="spellEnd"/>
+      <w:r>
+        <w:rPr>
+          <w:lang w:val="en-GB"/>
+        </w:rPr>
+        <w:t xml:space="preserve"> and Bacon. </w:t>
       </w:r>
       <w:r>
         <w:t>2000.</w:t>
@@ -952,7 +1137,34 @@
         <w:rPr>
           <w:lang w:val="es-CO"/>
         </w:rPr>
-        <w:t xml:space="preserve"> aparecer lo más cerca posible del párrafo en donde se mencionan por primera vez. La numeración y el nombre de una tabla deben ir en la parte superior de ésta, mientras que los de una figura deben ir en la parte inferior de ella. El término figura (y no gráfica) incluye dibujos, fotos e imágenes. La nomenclatura utilizada en las fórmulas y en las tablas debe ser bien explicada.</w:t>
+        <w:t xml:space="preserve"> aparecer lo más cerca posible del párrafo en donde se mencionan por primera vez. La numeración y el nombre de una tabla deben ir en la parte superior de ésta, mientras que los de una figura deben ir en la parte inferior de ella. El término figura (y no gráfica) incluye dibujos, fotos e imágenes. La nomenclatura utilizada en las fórmulas y en las tablas debe ser bien </w:t>
+      </w:r>
+      <w:proofErr w:type="spellStart"/>
+      <w:r>
+        <w:rPr>
+          <w:lang w:val="es-CO"/>
+        </w:rPr>
+        <w:t>explic</w:t>
+      </w:r>
+      <w:proofErr w:type="spellEnd"/>
+      <w:r>
+        <w:rPr>
+          <w:lang w:val="es-CO"/>
+        </w:rPr>
+        <w:t>……….</w:t>
+      </w:r>
+    </w:p>
+    <w:p>
+      <w:pPr>
+        <w:rPr>
+          <w:lang w:val="es-CO"/>
+        </w:rPr>
+      </w:pPr>
+      <w:r>
+        <w:rPr>
+          <w:lang w:val="es-CO"/>
+        </w:rPr>
+        <w:t>Revisando posibles cambios.</w:t>
       </w:r>
     </w:p>
     <w:sectPr>
@@ -966,7 +1178,7 @@
 </file>
 
 <file path=word/endnotes.xml><?xml version="1.0" encoding="utf-8"?>
-<w:endnotes xmlns:wpc="http://schemas.microsoft.com/office/word/2010/wordprocessingCanvas" xmlns:cx="http://schemas.microsoft.com/office/drawing/2014/chartex" xmlns:cx1="http://schemas.microsoft.com/office/drawing/2015/9/8/chartex" xmlns:cx2="http://schemas.microsoft.com/office/drawing/2015/10/21/chartex" xmlns:cx3="http://schemas.microsoft.com/office/drawing/2016/5/9/chartex" xmlns:cx4="http://schemas.microsoft.com/office/drawing/2016/5/10/chartex" xmlns:cx5="http://schemas.microsoft.com/office/drawing/2016/5/11/chartex" xmlns:cx6="http://schemas.microsoft.com/office/drawing/2016/5/12/chartex" xmlns:cx7="http://schemas.microsoft.com/office/drawing/2016/5/13/chartex" xmlns:cx8="http://schemas.microsoft.com/office/drawing/2016/5/14/chartex" xmlns:mc="http://schemas.openxmlformats.org/markup-compatibility/2006" xmlns:aink="http://schemas.microsoft.com/office/drawing/2016/ink" xmlns:am3d="http://schemas.microsoft.com/office/drawing/2017/model3d" xmlns:o="urn:schemas-microsoft-com:office:office" xmlns:r="http://schemas.openxmlformats.org/officeDocument/2006/relationships" xmlns:m="http://schemas.openxmlformats.org/officeDocument/2006/math" xmlns:v="urn:schemas-microsoft-com:vml" xmlns:wp14="http://schemas.microsoft.com/office/word/2010/wordprocessingDrawing" xmlns:wp="http://schemas.openxmlformats.org/drawingml/2006/wordprocessingDrawing" xmlns:w10="urn:schemas-microsoft-com:office:word" xmlns:w="http://schemas.openxmlformats.org/wordprocessingml/2006/main" xmlns:w14="http://schemas.microsoft.com/office/word/2010/wordml" xmlns:w15="http://schemas.microsoft.com/office/word/2012/wordml" xmlns:w16cid="http://schemas.microsoft.com/office/word/2016/wordml/cid" xmlns:w16se="http://schemas.microsoft.com/office/word/2015/wordml/symex" xmlns:wpg="http://schemas.microsoft.com/office/word/2010/wordprocessingGroup" xmlns:wpi="http://schemas.microsoft.com/office/word/2010/wordprocessingInk" xmlns:wne="http://schemas.microsoft.com/office/word/2006/wordml" xmlns:wps="http://schemas.microsoft.com/office/word/2010/wordprocessingShape" mc:Ignorable="w14 w15 w16se w16cid wp14">
+<w:endnotes xmlns:wpc="http://schemas.microsoft.com/office/word/2010/wordprocessingCanvas" xmlns:cx="http://schemas.microsoft.com/office/drawing/2014/chartex" xmlns:cx1="http://schemas.microsoft.com/office/drawing/2015/9/8/chartex" xmlns:cx2="http://schemas.microsoft.com/office/drawing/2015/10/21/chartex" xmlns:cx3="http://schemas.microsoft.com/office/drawing/2016/5/9/chartex" xmlns:cx4="http://schemas.microsoft.com/office/drawing/2016/5/10/chartex" xmlns:cx5="http://schemas.microsoft.com/office/drawing/2016/5/11/chartex" xmlns:cx6="http://schemas.microsoft.com/office/drawing/2016/5/12/chartex" xmlns:cx7="http://schemas.microsoft.com/office/drawing/2016/5/13/chartex" xmlns:cx8="http://schemas.microsoft.com/office/drawing/2016/5/14/chartex" xmlns:mc="http://schemas.openxmlformats.org/markup-compatibility/2006" xmlns:aink="http://schemas.microsoft.com/office/drawing/2016/ink" xmlns:am3d="http://schemas.microsoft.com/office/drawing/2017/model3d" xmlns:o="urn:schemas-microsoft-com:office:office" xmlns:r="http://schemas.openxmlformats.org/officeDocument/2006/relationships" xmlns:m="http://schemas.openxmlformats.org/officeDocument/2006/math" xmlns:v="urn:schemas-microsoft-com:vml" xmlns:wp14="http://schemas.microsoft.com/office/word/2010/wordprocessingDrawing" xmlns:wp="http://schemas.openxmlformats.org/drawingml/2006/wordprocessingDrawing" xmlns:w10="urn:schemas-microsoft-com:office:word" xmlns:w="http://schemas.openxmlformats.org/wordprocessingml/2006/main" xmlns:w14="http://schemas.microsoft.com/office/word/2010/wordml" xmlns:w15="http://schemas.microsoft.com/office/word/2012/wordml" xmlns:w16cex="http://schemas.microsoft.com/office/word/2018/wordml/cex" xmlns:w16cid="http://schemas.microsoft.com/office/word/2016/wordml/cid" xmlns:w16="http://schemas.microsoft.com/office/word/2018/wordml" xmlns:w16sdtdh="http://schemas.microsoft.com/office/word/2020/wordml/sdtdatahash" xmlns:w16se="http://schemas.microsoft.com/office/word/2015/wordml/symex" xmlns:wpg="http://schemas.microsoft.com/office/word/2010/wordprocessingGroup" xmlns:wpi="http://schemas.microsoft.com/office/word/2010/wordprocessingInk" xmlns:wne="http://schemas.microsoft.com/office/word/2006/wordml" xmlns:wps="http://schemas.microsoft.com/office/word/2010/wordprocessingShape" mc:Ignorable="w14 w15 w16se w16cid w16 w16cex w16sdtdh wp14">
   <w:endnote w:type="separator" w:id="-1">
     <w:p>
       <w:pPr>
@@ -991,7 +1203,7 @@
 </file>
 
 <file path=word/footer1.xml><?xml version="1.0" encoding="utf-8"?>
-<w:ftr xmlns:wpc="http://schemas.microsoft.com/office/word/2010/wordprocessingCanvas" xmlns:cx="http://schemas.microsoft.com/office/drawing/2014/chartex" xmlns:cx1="http://schemas.microsoft.com/office/drawing/2015/9/8/chartex" xmlns:cx2="http://schemas.microsoft.com/office/drawing/2015/10/21/chartex" xmlns:cx3="http://schemas.microsoft.com/office/drawing/2016/5/9/chartex" xmlns:cx4="http://schemas.microsoft.com/office/drawing/2016/5/10/chartex" xmlns:cx5="http://schemas.microsoft.com/office/drawing/2016/5/11/chartex" xmlns:cx6="http://schemas.microsoft.com/office/drawing/2016/5/12/chartex" xmlns:cx7="http://schemas.microsoft.com/office/drawing/2016/5/13/chartex" xmlns:cx8="http://schemas.microsoft.com/office/drawing/2016/5/14/chartex" xmlns:mc="http://schemas.openxmlformats.org/markup-compatibility/2006" xmlns:aink="http://schemas.microsoft.com/office/drawing/2016/ink" xmlns:am3d="http://schemas.microsoft.com/office/drawing/2017/model3d" xmlns:o="urn:schemas-microsoft-com:office:office" xmlns:r="http://schemas.openxmlformats.org/officeDocument/2006/relationships" xmlns:m="http://schemas.openxmlformats.org/officeDocument/2006/math" xmlns:v="urn:schemas-microsoft-com:vml" xmlns:wp14="http://schemas.microsoft.com/office/word/2010/wordprocessingDrawing" xmlns:wp="http://schemas.openxmlformats.org/drawingml/2006/wordprocessingDrawing" xmlns:w10="urn:schemas-microsoft-com:office:word" xmlns:w="http://schemas.openxmlformats.org/wordprocessingml/2006/main" xmlns:w14="http://schemas.microsoft.com/office/word/2010/wordml" xmlns:w15="http://schemas.microsoft.com/office/word/2012/wordml" xmlns:w16cid="http://schemas.microsoft.com/office/word/2016/wordml/cid" xmlns:w16se="http://schemas.microsoft.com/office/word/2015/wordml/symex" xmlns:wpg="http://schemas.microsoft.com/office/word/2010/wordprocessingGroup" xmlns:wpi="http://schemas.microsoft.com/office/word/2010/wordprocessingInk" xmlns:wne="http://schemas.microsoft.com/office/word/2006/wordml" xmlns:wps="http://schemas.microsoft.com/office/word/2010/wordprocessingShape" mc:Ignorable="w14 w15 w16se w16cid wp14">
+<w:ftr xmlns:wpc="http://schemas.microsoft.com/office/word/2010/wordprocessingCanvas" xmlns:cx="http://schemas.microsoft.com/office/drawing/2014/chartex" xmlns:cx1="http://schemas.microsoft.com/office/drawing/2015/9/8/chartex" xmlns:cx2="http://schemas.microsoft.com/office/drawing/2015/10/21/chartex" xmlns:cx3="http://schemas.microsoft.com/office/drawing/2016/5/9/chartex" xmlns:cx4="http://schemas.microsoft.com/office/drawing/2016/5/10/chartex" xmlns:cx5="http://schemas.microsoft.com/office/drawing/2016/5/11/chartex" xmlns:cx6="http://schemas.microsoft.com/office/drawing/2016/5/12/chartex" xmlns:cx7="http://schemas.microsoft.com/office/drawing/2016/5/13/chartex" xmlns:cx8="http://schemas.microsoft.com/office/drawing/2016/5/14/chartex" xmlns:mc="http://schemas.openxmlformats.org/markup-compatibility/2006" xmlns:aink="http://schemas.microsoft.com/office/drawing/2016/ink" xmlns:am3d="http://schemas.microsoft.com/office/drawing/2017/model3d" xmlns:o="urn:schemas-microsoft-com:office:office" xmlns:r="http://schemas.openxmlformats.org/officeDocument/2006/relationships" xmlns:m="http://schemas.openxmlformats.org/officeDocument/2006/math" xmlns:v="urn:schemas-microsoft-com:vml" xmlns:wp14="http://schemas.microsoft.com/office/word/2010/wordprocessingDrawing" xmlns:wp="http://schemas.openxmlformats.org/drawingml/2006/wordprocessingDrawing" xmlns:w10="urn:schemas-microsoft-com:office:word" xmlns:w="http://schemas.openxmlformats.org/wordprocessingml/2006/main" xmlns:w14="http://schemas.microsoft.com/office/word/2010/wordml" xmlns:w15="http://schemas.microsoft.com/office/word/2012/wordml" xmlns:w16cex="http://schemas.microsoft.com/office/word/2018/wordml/cex" xmlns:w16cid="http://schemas.microsoft.com/office/word/2016/wordml/cid" xmlns:w16="http://schemas.microsoft.com/office/word/2018/wordml" xmlns:w16sdtdh="http://schemas.microsoft.com/office/word/2020/wordml/sdtdatahash" xmlns:w16se="http://schemas.microsoft.com/office/word/2015/wordml/symex" xmlns:wpg="http://schemas.microsoft.com/office/word/2010/wordprocessingGroup" xmlns:wpi="http://schemas.microsoft.com/office/word/2010/wordprocessingInk" xmlns:wne="http://schemas.microsoft.com/office/word/2006/wordml" xmlns:wps="http://schemas.microsoft.com/office/word/2010/wordprocessingShape" mc:Ignorable="w14 w15 w16se w16cid w16 w16cex w16sdtdh wp14">
   <w:p>
     <w:pPr>
       <w:pStyle w:val="Piedepgina"/>
@@ -1042,7 +1254,7 @@
 </file>
 
 <file path=word/footnotes.xml><?xml version="1.0" encoding="utf-8"?>
-<w:footnotes xmlns:wpc="http://schemas.microsoft.com/office/word/2010/wordprocessingCanvas" xmlns:cx="http://schemas.microsoft.com/office/drawing/2014/chartex" xmlns:cx1="http://schemas.microsoft.com/office/drawing/2015/9/8/chartex" xmlns:cx2="http://schemas.microsoft.com/office/drawing/2015/10/21/chartex" xmlns:cx3="http://schemas.microsoft.com/office/drawing/2016/5/9/chartex" xmlns:cx4="http://schemas.microsoft.com/office/drawing/2016/5/10/chartex" xmlns:cx5="http://schemas.microsoft.com/office/drawing/2016/5/11/chartex" xmlns:cx6="http://schemas.microsoft.com/office/drawing/2016/5/12/chartex" xmlns:cx7="http://schemas.microsoft.com/office/drawing/2016/5/13/chartex" xmlns:cx8="http://schemas.microsoft.com/office/drawing/2016/5/14/chartex" xmlns:mc="http://schemas.openxmlformats.org/markup-compatibility/2006" xmlns:aink="http://schemas.microsoft.com/office/drawing/2016/ink" xmlns:am3d="http://schemas.microsoft.com/office/drawing/2017/model3d" xmlns:o="urn:schemas-microsoft-com:office:office" xmlns:r="http://schemas.openxmlformats.org/officeDocument/2006/relationships" xmlns:m="http://schemas.openxmlformats.org/officeDocument/2006/math" xmlns:v="urn:schemas-microsoft-com:vml" xmlns:wp14="http://schemas.microsoft.com/office/word/2010/wordprocessingDrawing" xmlns:wp="http://schemas.openxmlformats.org/drawingml/2006/wordprocessingDrawing" xmlns:w10="urn:schemas-microsoft-com:office:word" xmlns:w="http://schemas.openxmlformats.org/wordprocessingml/2006/main" xmlns:w14="http://schemas.microsoft.com/office/word/2010/wordml" xmlns:w15="http://schemas.microsoft.com/office/word/2012/wordml" xmlns:w16cid="http://schemas.microsoft.com/office/word/2016/wordml/cid" xmlns:w16se="http://schemas.microsoft.com/office/word/2015/wordml/symex" xmlns:wpg="http://schemas.microsoft.com/office/word/2010/wordprocessingGroup" xmlns:wpi="http://schemas.microsoft.com/office/word/2010/wordprocessingInk" xmlns:wne="http://schemas.microsoft.com/office/word/2006/wordml" xmlns:wps="http://schemas.microsoft.com/office/word/2010/wordprocessingShape" mc:Ignorable="w14 w15 w16se w16cid wp14">
+<w:footnotes xmlns:wpc="http://schemas.microsoft.com/office/word/2010/wordprocessingCanvas" xmlns:cx="http://schemas.microsoft.com/office/drawing/2014/chartex" xmlns:cx1="http://schemas.microsoft.com/office/drawing/2015/9/8/chartex" xmlns:cx2="http://schemas.microsoft.com/office/drawing/2015/10/21/chartex" xmlns:cx3="http://schemas.microsoft.com/office/drawing/2016/5/9/chartex" xmlns:cx4="http://schemas.microsoft.com/office/drawing/2016/5/10/chartex" xmlns:cx5="http://schemas.microsoft.com/office/drawing/2016/5/11/chartex" xmlns:cx6="http://schemas.microsoft.com/office/drawing/2016/5/12/chartex" xmlns:cx7="http://schemas.microsoft.com/office/drawing/2016/5/13/chartex" xmlns:cx8="http://schemas.microsoft.com/office/drawing/2016/5/14/chartex" xmlns:mc="http://schemas.openxmlformats.org/markup-compatibility/2006" xmlns:aink="http://schemas.microsoft.com/office/drawing/2016/ink" xmlns:am3d="http://schemas.microsoft.com/office/drawing/2017/model3d" xmlns:o="urn:schemas-microsoft-com:office:office" xmlns:r="http://schemas.openxmlformats.org/officeDocument/2006/relationships" xmlns:m="http://schemas.openxmlformats.org/officeDocument/2006/math" xmlns:v="urn:schemas-microsoft-com:vml" xmlns:wp14="http://schemas.microsoft.com/office/word/2010/wordprocessingDrawing" xmlns:wp="http://schemas.openxmlformats.org/drawingml/2006/wordprocessingDrawing" xmlns:w10="urn:schemas-microsoft-com:office:word" xmlns:w="http://schemas.openxmlformats.org/wordprocessingml/2006/main" xmlns:w14="http://schemas.microsoft.com/office/word/2010/wordml" xmlns:w15="http://schemas.microsoft.com/office/word/2012/wordml" xmlns:w16cex="http://schemas.microsoft.com/office/word/2018/wordml/cex" xmlns:w16cid="http://schemas.microsoft.com/office/word/2016/wordml/cid" xmlns:w16="http://schemas.microsoft.com/office/word/2018/wordml" xmlns:w16sdtdh="http://schemas.microsoft.com/office/word/2020/wordml/sdtdatahash" xmlns:w16se="http://schemas.microsoft.com/office/word/2015/wordml/symex" xmlns:wpg="http://schemas.microsoft.com/office/word/2010/wordprocessingGroup" xmlns:wpi="http://schemas.microsoft.com/office/word/2010/wordprocessingInk" xmlns:wne="http://schemas.microsoft.com/office/word/2006/wordml" xmlns:wps="http://schemas.microsoft.com/office/word/2010/wordprocessingShape" mc:Ignorable="w14 w15 w16se w16cid w16 w16cex w16sdtdh wp14">
   <w:footnote w:type="separator" w:id="-1">
     <w:p>
       <w:pPr>
@@ -1067,7 +1279,7 @@
 </file>
 
 <file path=word/numbering.xml><?xml version="1.0" encoding="utf-8"?>
-<w:numbering xmlns:wpc="http://schemas.microsoft.com/office/word/2010/wordprocessingCanvas" xmlns:cx="http://schemas.microsoft.com/office/drawing/2014/chartex" xmlns:cx1="http://schemas.microsoft.com/office/drawing/2015/9/8/chartex" xmlns:cx2="http://schemas.microsoft.com/office/drawing/2015/10/21/chartex" xmlns:cx3="http://schemas.microsoft.com/office/drawing/2016/5/9/chartex" xmlns:cx4="http://schemas.microsoft.com/office/drawing/2016/5/10/chartex" xmlns:cx5="http://schemas.microsoft.com/office/drawing/2016/5/11/chartex" xmlns:cx6="http://schemas.microsoft.com/office/drawing/2016/5/12/chartex" xmlns:cx7="http://schemas.microsoft.com/office/drawing/2016/5/13/chartex" xmlns:cx8="http://schemas.microsoft.com/office/drawing/2016/5/14/chartex" xmlns:mc="http://schemas.openxmlformats.org/markup-compatibility/2006" xmlns:aink="http://schemas.microsoft.com/office/drawing/2016/ink" xmlns:am3d="http://schemas.microsoft.com/office/drawing/2017/model3d" xmlns:o="urn:schemas-microsoft-com:office:office" xmlns:r="http://schemas.openxmlformats.org/officeDocument/2006/relationships" xmlns:m="http://schemas.openxmlformats.org/officeDocument/2006/math" xmlns:v="urn:schemas-microsoft-com:vml" xmlns:wp14="http://schemas.microsoft.com/office/word/2010/wordprocessingDrawing" xmlns:wp="http://schemas.openxmlformats.org/drawingml/2006/wordprocessingDrawing" xmlns:w10="urn:schemas-microsoft-com:office:word" xmlns:w="http://schemas.openxmlformats.org/wordprocessingml/2006/main" xmlns:w14="http://schemas.microsoft.com/office/word/2010/wordml" xmlns:w15="http://schemas.microsoft.com/office/word/2012/wordml" xmlns:w16cid="http://schemas.microsoft.com/office/word/2016/wordml/cid" xmlns:w16se="http://schemas.microsoft.com/office/word/2015/wordml/symex" xmlns:wpg="http://schemas.microsoft.com/office/word/2010/wordprocessingGroup" xmlns:wpi="http://schemas.microsoft.com/office/word/2010/wordprocessingInk" xmlns:wne="http://schemas.microsoft.com/office/word/2006/wordml" xmlns:wps="http://schemas.microsoft.com/office/word/2010/wordprocessingShape" mc:Ignorable="w14 w15 w16se w16cid wp14">
+<w:numbering xmlns:wpc="http://schemas.microsoft.com/office/word/2010/wordprocessingCanvas" xmlns:cx="http://schemas.microsoft.com/office/drawing/2014/chartex" xmlns:cx1="http://schemas.microsoft.com/office/drawing/2015/9/8/chartex" xmlns:cx2="http://schemas.microsoft.com/office/drawing/2015/10/21/chartex" xmlns:cx3="http://schemas.microsoft.com/office/drawing/2016/5/9/chartex" xmlns:cx4="http://schemas.microsoft.com/office/drawing/2016/5/10/chartex" xmlns:cx5="http://schemas.microsoft.com/office/drawing/2016/5/11/chartex" xmlns:cx6="http://schemas.microsoft.com/office/drawing/2016/5/12/chartex" xmlns:cx7="http://schemas.microsoft.com/office/drawing/2016/5/13/chartex" xmlns:cx8="http://schemas.microsoft.com/office/drawing/2016/5/14/chartex" xmlns:mc="http://schemas.openxmlformats.org/markup-compatibility/2006" xmlns:aink="http://schemas.microsoft.com/office/drawing/2016/ink" xmlns:am3d="http://schemas.microsoft.com/office/drawing/2017/model3d" xmlns:o="urn:schemas-microsoft-com:office:office" xmlns:r="http://schemas.openxmlformats.org/officeDocument/2006/relationships" xmlns:m="http://schemas.openxmlformats.org/officeDocument/2006/math" xmlns:v="urn:schemas-microsoft-com:vml" xmlns:wp14="http://schemas.microsoft.com/office/word/2010/wordprocessingDrawing" xmlns:wp="http://schemas.openxmlformats.org/drawingml/2006/wordprocessingDrawing" xmlns:w10="urn:schemas-microsoft-com:office:word" xmlns:w="http://schemas.openxmlformats.org/wordprocessingml/2006/main" xmlns:w14="http://schemas.microsoft.com/office/word/2010/wordml" xmlns:w15="http://schemas.microsoft.com/office/word/2012/wordml" xmlns:w16cex="http://schemas.microsoft.com/office/word/2018/wordml/cex" xmlns:w16cid="http://schemas.microsoft.com/office/word/2016/wordml/cid" xmlns:w16="http://schemas.microsoft.com/office/word/2018/wordml" xmlns:w16sdtdh="http://schemas.microsoft.com/office/word/2020/wordml/sdtdatahash" xmlns:w16se="http://schemas.microsoft.com/office/word/2015/wordml/symex" xmlns:wpg="http://schemas.microsoft.com/office/word/2010/wordprocessingGroup" xmlns:wpi="http://schemas.microsoft.com/office/word/2010/wordprocessingInk" xmlns:wne="http://schemas.microsoft.com/office/word/2006/wordml" xmlns:wps="http://schemas.microsoft.com/office/word/2010/wordprocessingShape" mc:Ignorable="w14 w15 w16se w16cid w16 w16cex w16sdtdh wp14">
   <w:abstractNum w:abstractNumId="0" w15:restartNumberingAfterBreak="0">
     <w:nsid w:val="174153C8"/>
     <w:multiLevelType w:val="multilevel"/>
@@ -1766,7 +1978,7 @@
 </file>
 
 <file path=word/styles.xml><?xml version="1.0" encoding="utf-8"?>
-<w:styles xmlns:mc="http://schemas.openxmlformats.org/markup-compatibility/2006" xmlns:r="http://schemas.openxmlformats.org/officeDocument/2006/relationships" xmlns:w="http://schemas.openxmlformats.org/wordprocessingml/2006/main" xmlns:w14="http://schemas.microsoft.com/office/word/2010/wordml" xmlns:w15="http://schemas.microsoft.com/office/word/2012/wordml" xmlns:w16cid="http://schemas.microsoft.com/office/word/2016/wordml/cid" xmlns:w16se="http://schemas.microsoft.com/office/word/2015/wordml/symex" mc:Ignorable="w14 w15 w16se w16cid">
+<w:styles xmlns:mc="http://schemas.openxmlformats.org/markup-compatibility/2006" xmlns:r="http://schemas.openxmlformats.org/officeDocument/2006/relationships" xmlns:w="http://schemas.openxmlformats.org/wordprocessingml/2006/main" xmlns:w14="http://schemas.microsoft.com/office/word/2010/wordml" xmlns:w15="http://schemas.microsoft.com/office/word/2012/wordml" xmlns:w16cex="http://schemas.microsoft.com/office/word/2018/wordml/cex" xmlns:w16cid="http://schemas.microsoft.com/office/word/2016/wordml/cid" xmlns:w16="http://schemas.microsoft.com/office/word/2018/wordml" xmlns:w16sdtdh="http://schemas.microsoft.com/office/word/2020/wordml/sdtdatahash" xmlns:w16se="http://schemas.microsoft.com/office/word/2015/wordml/symex" mc:Ignorable="w14 w15 w16se w16cid w16 w16cex w16sdtdh">
   <w:docDefaults>
     <w:rPrDefault>
       <w:rPr>
@@ -1776,7 +1988,7 @@
     </w:rPrDefault>
     <w:pPrDefault/>
   </w:docDefaults>
-  <w:latentStyles w:defLockedState="0" w:defUIPriority="99" w:defSemiHidden="0" w:defUnhideWhenUsed="0" w:defQFormat="0" w:count="377">
+  <w:latentStyles w:defLockedState="0" w:defUIPriority="99" w:defSemiHidden="0" w:defUnhideWhenUsed="0" w:defQFormat="0" w:count="376">
     <w:lsdException w:name="Normal" w:uiPriority="0" w:qFormat="1"/>
     <w:lsdException w:name="heading 1" w:uiPriority="9" w:qFormat="1"/>
     <w:lsdException w:name="heading 2" w:uiPriority="0" w:qFormat="1"/>
@@ -2153,7 +2365,6 @@
     <w:lsdException w:name="Hashtag" w:semiHidden="1" w:unhideWhenUsed="1"/>
     <w:lsdException w:name="Unresolved Mention" w:semiHidden="1" w:unhideWhenUsed="1"/>
     <w:lsdException w:name="Smart Link" w:semiHidden="1" w:unhideWhenUsed="1"/>
-    <w:lsdException w:name="Smart Link Error" w:semiHidden="1" w:unhideWhenUsed="1"/>
   </w:latentStyles>
   <w:style w:type="paragraph" w:default="1" w:styleId="Normal">
     <w:name w:val="Normal"/>
@@ -2215,11 +2426,15 @@
   </w:style>
   <w:style w:type="character" w:default="1" w:styleId="Fuentedeprrafopredeter">
     <w:name w:val="Default Paragraph Font"/>
+    <w:uiPriority w:val="1"/>
     <w:semiHidden/>
+    <w:unhideWhenUsed/>
   </w:style>
   <w:style w:type="table" w:default="1" w:styleId="Tablanormal">
     <w:name w:val="Normal Table"/>
+    <w:uiPriority w:val="99"/>
     <w:semiHidden/>
+    <w:unhideWhenUsed/>
     <w:tblPr>
       <w:tblInd w:w="0" w:type="dxa"/>
       <w:tblCellMar>
@@ -2232,7 +2447,9 @@
   </w:style>
   <w:style w:type="numbering" w:default="1" w:styleId="Sinlista">
     <w:name w:val="No List"/>
+    <w:uiPriority w:val="99"/>
     <w:semiHidden/>
+    <w:unhideWhenUsed/>
   </w:style>
   <w:style w:type="paragraph" w:customStyle="1" w:styleId="Autor">
     <w:name w:val="Autor"/>
@@ -2337,6 +2554,7 @@
   </w:style>
   <w:style w:type="character" w:customStyle="1" w:styleId="Ttulo2Car">
     <w:name w:val="Título 2 Car"/>
+    <w:aliases w:val="Título Sección Car"/>
     <w:link w:val="Ttulo2"/>
     <w:rsid w:val="004C7043"/>
     <w:rPr>

</xml_diff>